<commit_message>
Update DB & Huong Dan
</commit_message>
<xml_diff>
--- a/Database/Huong Dan.docx
+++ b/Database/Huong Dan.docx
@@ -4,27 +4,31 @@
   <w:body>
     <w:p>
       <w:r>
-        <w:t>B1. Tạo Database</w:t>
-      </w:r>
-    </w:p>
-    <w:p>
-      <w:r>
-        <w:t xml:space="preserve">B2. Sửa tên database trong file </w:t>
-      </w:r>
-      <w:r>
-        <w:t>QuanLyDangKyDoanhNghiep.sql</w:t>
-      </w:r>
-      <w:r>
-        <w:t xml:space="preserve"> theo tên database vừa tạo</w:t>
+        <w:t>Cài SQL Server 2017</w:t>
+      </w:r>
+    </w:p>
+    <w:p>
+      <w:hyperlink r:id="rId5" w:history="1">
+        <w:r>
+          <w:rPr>
+            <w:rStyle w:val="Hyperlink"/>
+          </w:rPr>
+          <w:t>https://www.microsoft.com/en-us/download/details.aspx?id=55994</w:t>
+        </w:r>
+      </w:hyperlink>
+    </w:p>
+    <w:p>
+      <w:r>
+        <w:t>Click chuột phải vào Database chọn Restore Database</w:t>
       </w:r>
     </w:p>
     <w:p>
       <w:r>
         <w:drawing>
-          <wp:inline distT="0" distB="0" distL="0" distR="0" wp14:anchorId="184DEACB" wp14:editId="5954FF5C">
-            <wp:extent cx="5943600" cy="1395095"/>
+          <wp:inline distT="0" distB="0" distL="0" distR="0" wp14:anchorId="34CEDAA6" wp14:editId="6F654EB9">
+            <wp:extent cx="5838825" cy="4251074"/>
             <wp:effectExtent l="0" t="0" r="0" b="0"/>
-            <wp:docPr id="117526350" name="Picture 1" descr="A screenshot of a computer&#10;&#10;Description automatically generated"/>
+            <wp:docPr id="2032499796" name="Picture 1" descr="A screenshot of a computer&#10;&#10;Description automatically generated"/>
             <wp:cNvGraphicFramePr>
               <a:graphicFrameLocks xmlns:a="http://schemas.openxmlformats.org/drawingml/2006/main" noChangeAspect="1"/>
             </wp:cNvGraphicFramePr>
@@ -32,23 +36,30 @@
               <a:graphicData uri="http://schemas.openxmlformats.org/drawingml/2006/picture">
                 <pic:pic xmlns:pic="http://schemas.openxmlformats.org/drawingml/2006/picture">
                   <pic:nvPicPr>
-                    <pic:cNvPr id="117526350" name="Picture 1" descr="A screenshot of a computer&#10;&#10;Description automatically generated"/>
+                    <pic:cNvPr id="2032499796" name="Picture 1" descr="A screenshot of a computer&#10;&#10;Description automatically generated"/>
                     <pic:cNvPicPr/>
                   </pic:nvPicPr>
-                  <pic:blipFill>
-                    <a:blip r:embed="rId5"/>
-                    <a:stretch>
-                      <a:fillRect/>
-                    </a:stretch>
+                  <pic:blipFill rotWithShape="1">
+                    <a:blip r:embed="rId6"/>
+                    <a:srcRect r="63462" b="51148"/>
+                    <a:stretch/>
                   </pic:blipFill>
-                  <pic:spPr>
+                  <pic:spPr bwMode="auto">
                     <a:xfrm>
                       <a:off x="0" y="0"/>
-                      <a:ext cx="5943600" cy="1395095"/>
+                      <a:ext cx="5848859" cy="4258380"/>
                     </a:xfrm>
                     <a:prstGeom prst="rect">
                       <a:avLst/>
                     </a:prstGeom>
+                    <a:ln>
+                      <a:noFill/>
+                    </a:ln>
+                    <a:extLst>
+                      <a:ext uri="{53640926-AAD7-44D8-BBD7-CCE9431645EC}">
+                        <a14:shadowObscured xmlns:a14="http://schemas.microsoft.com/office/drawing/2010/main"/>
+                      </a:ext>
+                    </a:extLst>
                   </pic:spPr>
                 </pic:pic>
               </a:graphicData>
@@ -59,21 +70,17 @@
     </w:p>
     <w:p>
       <w:r>
-        <w:t>B3. Chạy Script để tạo database</w:t>
-      </w:r>
-    </w:p>
-    <w:p>
-      <w:r>
-        <w:t>B4. Restore dữ liệu cho Database</w:t>
-      </w:r>
-    </w:p>
-    <w:p>
-      <w:r>
+        <w:t>Chọn Device -&gt; Nút …</w:t>
+      </w:r>
+    </w:p>
+    <w:p>
+      <w:r>
+        <w:lastRenderedPageBreak/>
         <w:drawing>
-          <wp:inline distT="0" distB="0" distL="0" distR="0" wp14:anchorId="199173F1" wp14:editId="32D70FCB">
-            <wp:extent cx="5943600" cy="3731260"/>
-            <wp:effectExtent l="0" t="0" r="0" b="2540"/>
-            <wp:docPr id="295684726" name="Picture 1" descr="A screenshot of a computer&#10;&#10;Description automatically generated"/>
+          <wp:inline distT="0" distB="0" distL="0" distR="0" wp14:anchorId="40D6E6FE" wp14:editId="60CC27F2">
+            <wp:extent cx="5943600" cy="5010150"/>
+            <wp:effectExtent l="0" t="0" r="0" b="0"/>
+            <wp:docPr id="1704183148" name="Picture 1" descr="A screenshot of a computer&#10;&#10;Description automatically generated"/>
             <wp:cNvGraphicFramePr>
               <a:graphicFrameLocks xmlns:a="http://schemas.openxmlformats.org/drawingml/2006/main" noChangeAspect="1"/>
             </wp:cNvGraphicFramePr>
@@ -81,55 +88,7 @@
               <a:graphicData uri="http://schemas.openxmlformats.org/drawingml/2006/picture">
                 <pic:pic xmlns:pic="http://schemas.openxmlformats.org/drawingml/2006/picture">
                   <pic:nvPicPr>
-                    <pic:cNvPr id="295684726" name="Picture 1" descr="A screenshot of a computer&#10;&#10;Description automatically generated"/>
-                    <pic:cNvPicPr/>
-                  </pic:nvPicPr>
-                  <pic:blipFill>
-                    <a:blip r:embed="rId6"/>
-                    <a:stretch>
-                      <a:fillRect/>
-                    </a:stretch>
-                  </pic:blipFill>
-                  <pic:spPr>
-                    <a:xfrm>
-                      <a:off x="0" y="0"/>
-                      <a:ext cx="5943600" cy="3731260"/>
-                    </a:xfrm>
-                    <a:prstGeom prst="rect">
-                      <a:avLst/>
-                    </a:prstGeom>
-                  </pic:spPr>
-                </pic:pic>
-              </a:graphicData>
-            </a:graphic>
-          </wp:inline>
-        </w:drawing>
-      </w:r>
-    </w:p>
-    <w:p>
-      <w:r>
-        <w:t xml:space="preserve">Browse đến file </w:t>
-      </w:r>
-      <w:r>
-        <w:t>tuanpa2_QuanLyDangKyDoanhNghiep.bak</w:t>
-      </w:r>
-    </w:p>
-    <w:p>
-      <w:r>
-        <w:lastRenderedPageBreak/>
-        <w:drawing>
-          <wp:inline distT="0" distB="0" distL="0" distR="0" wp14:anchorId="43AB4106" wp14:editId="604B84E1">
-            <wp:extent cx="5943600" cy="4986020"/>
-            <wp:effectExtent l="0" t="0" r="0" b="5080"/>
-            <wp:docPr id="116029296" name="Picture 1" descr="A screenshot of a computer&#10;&#10;Description automatically generated"/>
-            <wp:cNvGraphicFramePr>
-              <a:graphicFrameLocks xmlns:a="http://schemas.openxmlformats.org/drawingml/2006/main" noChangeAspect="1"/>
-            </wp:cNvGraphicFramePr>
-            <a:graphic xmlns:a="http://schemas.openxmlformats.org/drawingml/2006/main">
-              <a:graphicData uri="http://schemas.openxmlformats.org/drawingml/2006/picture">
-                <pic:pic xmlns:pic="http://schemas.openxmlformats.org/drawingml/2006/picture">
-                  <pic:nvPicPr>
-                    <pic:cNvPr id="116029296" name="Picture 1" descr="A screenshot of a computer&#10;&#10;Description automatically generated"/>
+                    <pic:cNvPr id="1704183148" name="Picture 1" descr="A screenshot of a computer&#10;&#10;Description automatically generated"/>
                     <pic:cNvPicPr/>
                   </pic:nvPicPr>
                   <pic:blipFill>
@@ -141,7 +100,7 @@
                   <pic:spPr>
                     <a:xfrm>
                       <a:off x="0" y="0"/>
-                      <a:ext cx="5943600" cy="4986020"/>
+                      <a:ext cx="5943600" cy="5010150"/>
                     </a:xfrm>
                     <a:prstGeom prst="rect">
                       <a:avLst/>
@@ -156,18 +115,17 @@
     </w:p>
     <w:p>
       <w:r>
-        <w:t>Chọn OK để restote dữ liệu cho DB</w:t>
-      </w:r>
-    </w:p>
-    <w:p/>
+        <w:t>Add File, brow đến file Backup Database tuanpa2_QuanLyDangKyDoanhNhgiep.Bak</w:t>
+      </w:r>
+    </w:p>
     <w:p>
       <w:r>
         <w:lastRenderedPageBreak/>
         <w:drawing>
-          <wp:inline distT="0" distB="0" distL="0" distR="0" wp14:anchorId="493A3101" wp14:editId="5C611CC4">
-            <wp:extent cx="5943600" cy="4988560"/>
-            <wp:effectExtent l="0" t="0" r="0" b="2540"/>
-            <wp:docPr id="1873393141" name="Picture 1" descr="A screenshot of a computer&#10;&#10;Description automatically generated"/>
+          <wp:inline distT="0" distB="0" distL="0" distR="0" wp14:anchorId="7ECB9615" wp14:editId="6349B254">
+            <wp:extent cx="4725059" cy="3515216"/>
+            <wp:effectExtent l="0" t="0" r="0" b="9525"/>
+            <wp:docPr id="162161430" name="Picture 1" descr="A screenshot of a computer&#10;&#10;Description automatically generated"/>
             <wp:cNvGraphicFramePr>
               <a:graphicFrameLocks xmlns:a="http://schemas.openxmlformats.org/drawingml/2006/main" noChangeAspect="1"/>
             </wp:cNvGraphicFramePr>
@@ -175,7 +133,7 @@
               <a:graphicData uri="http://schemas.openxmlformats.org/drawingml/2006/picture">
                 <pic:pic xmlns:pic="http://schemas.openxmlformats.org/drawingml/2006/picture">
                   <pic:nvPicPr>
-                    <pic:cNvPr id="1873393141" name="Picture 1" descr="A screenshot of a computer&#10;&#10;Description automatically generated"/>
+                    <pic:cNvPr id="162161430" name="Picture 1" descr="A screenshot of a computer&#10;&#10;Description automatically generated"/>
                     <pic:cNvPicPr/>
                   </pic:nvPicPr>
                   <pic:blipFill>
@@ -187,7 +145,7 @@
                   <pic:spPr>
                     <a:xfrm>
                       <a:off x="0" y="0"/>
-                      <a:ext cx="5943600" cy="4988560"/>
+                      <a:ext cx="4725059" cy="3515216"/>
                     </a:xfrm>
                     <a:prstGeom prst="rect">
                       <a:avLst/>
@@ -200,28 +158,19 @@
         </w:drawing>
       </w:r>
     </w:p>
-    <w:p/>
-    <w:p>
-      <w:r>
-        <w:t>Bước 5. Sửa connection string</w:t>
-      </w:r>
-    </w:p>
-    <w:p>
-      <w:r>
-        <w:t xml:space="preserve">Dùng Visual Studio, mở project và chọn file </w:t>
-      </w:r>
-      <w:r>
-        <w:t>QuanLyDangKyDoanhNghiep.sln</w:t>
+    <w:p>
+      <w:r>
+        <w:t>Nhập Tên Database vào mục Destination</w:t>
       </w:r>
     </w:p>
     <w:p>
       <w:r>
         <w:lastRenderedPageBreak/>
         <w:drawing>
-          <wp:inline distT="0" distB="0" distL="0" distR="0" wp14:anchorId="3311538A" wp14:editId="4500F67B">
-            <wp:extent cx="5943600" cy="3659505"/>
+          <wp:inline distT="0" distB="0" distL="0" distR="0" wp14:anchorId="0EDF6169" wp14:editId="278E4D80">
+            <wp:extent cx="5943600" cy="5010150"/>
             <wp:effectExtent l="0" t="0" r="0" b="0"/>
-            <wp:docPr id="1036444513" name="Picture 1" descr="A screenshot of a computer&#10;&#10;Description automatically generated"/>
+            <wp:docPr id="1432663025" name="Picture 1" descr="A screenshot of a computer&#10;&#10;Description automatically generated"/>
             <wp:cNvGraphicFramePr>
               <a:graphicFrameLocks xmlns:a="http://schemas.openxmlformats.org/drawingml/2006/main" noChangeAspect="1"/>
             </wp:cNvGraphicFramePr>
@@ -229,7 +178,7 @@
               <a:graphicData uri="http://schemas.openxmlformats.org/drawingml/2006/picture">
                 <pic:pic xmlns:pic="http://schemas.openxmlformats.org/drawingml/2006/picture">
                   <pic:nvPicPr>
-                    <pic:cNvPr id="1036444513" name="Picture 1" descr="A screenshot of a computer&#10;&#10;Description automatically generated"/>
+                    <pic:cNvPr id="1432663025" name="Picture 1" descr="A screenshot of a computer&#10;&#10;Description automatically generated"/>
                     <pic:cNvPicPr/>
                   </pic:nvPicPr>
                   <pic:blipFill>
@@ -241,7 +190,7 @@
                   <pic:spPr>
                     <a:xfrm>
                       <a:off x="0" y="0"/>
-                      <a:ext cx="5943600" cy="3659505"/>
+                      <a:ext cx="5943600" cy="5010150"/>
                     </a:xfrm>
                     <a:prstGeom prst="rect">
                       <a:avLst/>
@@ -256,106 +205,242 @@
     </w:p>
     <w:p>
       <w:r>
-        <w:t>Trên Visual Studio, tìm file App.config</w:t>
+        <w:t>Click OK Để Restore Database</w:t>
+      </w:r>
+    </w:p>
+    <w:p>
+      <w:r>
+        <w:br w:type="page"/>
       </w:r>
     </w:p>
     <w:p>
       <w:r>
         <w:lastRenderedPageBreak/>
-        <w:drawing>
-          <wp:inline distT="0" distB="0" distL="0" distR="0" wp14:anchorId="58A3D3A5" wp14:editId="1FFB487F">
-            <wp:extent cx="4067743" cy="6582694"/>
-            <wp:effectExtent l="0" t="0" r="9525" b="8890"/>
-            <wp:docPr id="811947665" name="Picture 1" descr="A screenshot of a computer&#10;&#10;Description automatically generated"/>
-            <wp:cNvGraphicFramePr>
-              <a:graphicFrameLocks xmlns:a="http://schemas.openxmlformats.org/drawingml/2006/main" noChangeAspect="1"/>
-            </wp:cNvGraphicFramePr>
-            <a:graphic xmlns:a="http://schemas.openxmlformats.org/drawingml/2006/main">
-              <a:graphicData uri="http://schemas.openxmlformats.org/drawingml/2006/picture">
-                <pic:pic xmlns:pic="http://schemas.openxmlformats.org/drawingml/2006/picture">
-                  <pic:nvPicPr>
-                    <pic:cNvPr id="811947665" name="Picture 1" descr="A screenshot of a computer&#10;&#10;Description automatically generated"/>
-                    <pic:cNvPicPr/>
-                  </pic:nvPicPr>
-                  <pic:blipFill>
-                    <a:blip r:embed="rId10"/>
-                    <a:stretch>
-                      <a:fillRect/>
-                    </a:stretch>
-                  </pic:blipFill>
-                  <pic:spPr>
-                    <a:xfrm>
-                      <a:off x="0" y="0"/>
-                      <a:ext cx="4067743" cy="6582694"/>
-                    </a:xfrm>
-                    <a:prstGeom prst="rect">
-                      <a:avLst/>
-                    </a:prstGeom>
-                  </pic:spPr>
-                </pic:pic>
-              </a:graphicData>
-            </a:graphic>
-          </wp:inline>
-        </w:drawing>
-      </w:r>
-    </w:p>
-    <w:p>
-      <w:r>
-        <w:t xml:space="preserve">Trong file App.config, sửa connection string </w:t>
-      </w:r>
-      <w:r>
-        <w:t>với các nội dung bôi vàng tương ứng</w:t>
-      </w:r>
-      <w:r>
-        <w:t>:</w:t>
+        <w:t>Mở Project bằng Visual Studio</w:t>
+      </w:r>
+    </w:p>
+    <w:p>
+      <w:r>
+        <w:t>Tìm file App.config</w:t>
+      </w:r>
+    </w:p>
+    <w:p>
+      <w:r>
+        <w:t>Sửa connection string</w:t>
       </w:r>
     </w:p>
     <w:p>
       <w:pPr>
-        <w:pStyle w:val="ListParagraph"/>
-        <w:numPr>
-          <w:ilvl w:val="0"/>
-          <w:numId w:val="1"/>
-        </w:numPr>
+        <w:rPr>
+          <w:rFonts w:ascii="Cascadia Mono" w:hAnsi="Cascadia Mono" w:cs="Cascadia Mono"/>
+          <w:kern w:val="0"/>
+          <w:sz w:val="19"/>
+          <w:szCs w:val="19"/>
+        </w:rPr>
       </w:pPr>
       <w:r>
-        <w:t>Địa chỉ IP của server MSSQL, nếu là SQLExpress thì điền 127.0.0.1</w:t>
+        <w:rPr>
+          <w:rFonts w:ascii="Cascadia Mono" w:hAnsi="Cascadia Mono" w:cs="Cascadia Mono"/>
+          <w:kern w:val="0"/>
+          <w:sz w:val="19"/>
+          <w:szCs w:val="19"/>
+        </w:rPr>
+        <w:t>data source=</w:t>
+      </w:r>
+      <w:r>
+        <w:rPr>
+          <w:rFonts w:ascii="Cascadia Mono" w:hAnsi="Cascadia Mono" w:cs="Cascadia Mono"/>
+          <w:kern w:val="0"/>
+          <w:sz w:val="19"/>
+          <w:szCs w:val="19"/>
+        </w:rPr>
+        <w:t>IP kết nối database</w:t>
+      </w:r>
+      <w:r>
+        <w:rPr>
+          <w:rFonts w:ascii="Cascadia Mono" w:hAnsi="Cascadia Mono" w:cs="Cascadia Mono"/>
+          <w:kern w:val="0"/>
+          <w:sz w:val="19"/>
+          <w:szCs w:val="19"/>
+        </w:rPr>
+        <w:t>;</w:t>
+      </w:r>
+      <w:r>
+        <w:rPr>
+          <w:rFonts w:ascii="Cascadia Mono" w:hAnsi="Cascadia Mono" w:cs="Cascadia Mono"/>
+          <w:kern w:val="0"/>
+          <w:sz w:val="19"/>
+          <w:szCs w:val="19"/>
+        </w:rPr>
+        <w:t xml:space="preserve"> </w:t>
       </w:r>
     </w:p>
     <w:p>
       <w:pPr>
-        <w:pStyle w:val="ListParagraph"/>
-        <w:numPr>
-          <w:ilvl w:val="0"/>
-          <w:numId w:val="1"/>
-        </w:numPr>
+        <w:rPr>
+          <w:rFonts w:ascii="Cascadia Mono" w:hAnsi="Cascadia Mono" w:cs="Cascadia Mono"/>
+          <w:kern w:val="0"/>
+          <w:sz w:val="19"/>
+          <w:szCs w:val="19"/>
+        </w:rPr>
       </w:pPr>
       <w:r>
-        <w:t>Tên database</w:t>
+        <w:rPr>
+          <w:rFonts w:ascii="Cascadia Mono" w:hAnsi="Cascadia Mono" w:cs="Cascadia Mono"/>
+          <w:kern w:val="0"/>
+          <w:sz w:val="19"/>
+          <w:szCs w:val="19"/>
+        </w:rPr>
+        <w:t xml:space="preserve">hoặc </w:t>
+      </w:r>
+      <w:r>
+        <w:rPr>
+          <w:rFonts w:ascii="Cascadia Mono" w:hAnsi="Cascadia Mono" w:cs="Cascadia Mono"/>
+          <w:kern w:val="0"/>
+          <w:sz w:val="19"/>
+          <w:szCs w:val="19"/>
+        </w:rPr>
+        <w:t>data source=</w:t>
+      </w:r>
+      <w:r>
+        <w:rPr>
+          <w:rFonts w:ascii="Cascadia Mono" w:hAnsi="Cascadia Mono" w:cs="Cascadia Mono"/>
+          <w:kern w:val="0"/>
+          <w:sz w:val="19"/>
+          <w:szCs w:val="19"/>
+        </w:rPr>
+        <w:t>IP kết nối database</w:t>
+      </w:r>
+      <w:r>
+        <w:rPr>
+          <w:rFonts w:ascii="Cascadia Mono" w:hAnsi="Cascadia Mono" w:cs="Cascadia Mono"/>
+          <w:kern w:val="0"/>
+          <w:sz w:val="19"/>
+          <w:szCs w:val="19"/>
+        </w:rPr>
+        <w:t>\Tên instance (ví dụ: localhost\SQL2017)</w:t>
+      </w:r>
+      <w:r>
+        <w:rPr>
+          <w:rFonts w:ascii="Cascadia Mono" w:hAnsi="Cascadia Mono" w:cs="Cascadia Mono"/>
+          <w:kern w:val="0"/>
+          <w:sz w:val="19"/>
+          <w:szCs w:val="19"/>
+        </w:rPr>
+        <w:t>;</w:t>
       </w:r>
     </w:p>
     <w:p>
       <w:pPr>
-        <w:pStyle w:val="ListParagraph"/>
-        <w:numPr>
-          <w:ilvl w:val="0"/>
-          <w:numId w:val="1"/>
-        </w:numPr>
+        <w:rPr>
+          <w:rFonts w:ascii="Cascadia Mono" w:hAnsi="Cascadia Mono" w:cs="Cascadia Mono"/>
+          <w:kern w:val="0"/>
+          <w:sz w:val="19"/>
+          <w:szCs w:val="19"/>
+        </w:rPr>
       </w:pPr>
       <w:r>
-        <w:t>Username</w:t>
+        <w:rPr>
+          <w:rFonts w:ascii="Cascadia Mono" w:hAnsi="Cascadia Mono" w:cs="Cascadia Mono"/>
+          <w:kern w:val="0"/>
+          <w:sz w:val="19"/>
+          <w:szCs w:val="19"/>
+        </w:rPr>
+        <w:t>initial catalog=</w:t>
+      </w:r>
+      <w:r>
+        <w:rPr>
+          <w:rFonts w:ascii="Cascadia Mono" w:hAnsi="Cascadia Mono" w:cs="Cascadia Mono"/>
+          <w:kern w:val="0"/>
+          <w:sz w:val="19"/>
+          <w:szCs w:val="19"/>
+        </w:rPr>
+        <w:t>Tên database vừa restore</w:t>
+      </w:r>
+      <w:r>
+        <w:rPr>
+          <w:rFonts w:ascii="Cascadia Mono" w:hAnsi="Cascadia Mono" w:cs="Cascadia Mono"/>
+          <w:kern w:val="0"/>
+          <w:sz w:val="19"/>
+          <w:szCs w:val="19"/>
+        </w:rPr>
+        <w:t>;</w:t>
       </w:r>
     </w:p>
     <w:p>
       <w:pPr>
-        <w:pStyle w:val="ListParagraph"/>
-        <w:numPr>
-          <w:ilvl w:val="0"/>
-          <w:numId w:val="1"/>
-        </w:numPr>
+        <w:rPr>
+          <w:rFonts w:ascii="Cascadia Mono" w:hAnsi="Cascadia Mono" w:cs="Cascadia Mono"/>
+          <w:kern w:val="0"/>
+          <w:sz w:val="19"/>
+          <w:szCs w:val="19"/>
+        </w:rPr>
       </w:pPr>
       <w:r>
-        <w:t>Mật khẩu</w:t>
+        <w:rPr>
+          <w:rFonts w:ascii="Cascadia Mono" w:hAnsi="Cascadia Mono" w:cs="Cascadia Mono"/>
+          <w:kern w:val="0"/>
+          <w:sz w:val="19"/>
+          <w:szCs w:val="19"/>
+        </w:rPr>
+        <w:t>persist security info=True;</w:t>
+      </w:r>
+    </w:p>
+    <w:p>
+      <w:pPr>
+        <w:rPr>
+          <w:rFonts w:ascii="Cascadia Mono" w:hAnsi="Cascadia Mono" w:cs="Cascadia Mono"/>
+          <w:kern w:val="0"/>
+          <w:sz w:val="19"/>
+          <w:szCs w:val="19"/>
+        </w:rPr>
+      </w:pPr>
+      <w:r>
+        <w:rPr>
+          <w:rFonts w:ascii="Cascadia Mono" w:hAnsi="Cascadia Mono" w:cs="Cascadia Mono"/>
+          <w:kern w:val="0"/>
+          <w:sz w:val="19"/>
+          <w:szCs w:val="19"/>
+        </w:rPr>
+        <w:t>user id=</w:t>
+      </w:r>
+      <w:r>
+        <w:rPr>
+          <w:rFonts w:ascii="Cascadia Mono" w:hAnsi="Cascadia Mono" w:cs="Cascadia Mono"/>
+          <w:kern w:val="0"/>
+          <w:sz w:val="19"/>
+          <w:szCs w:val="19"/>
+        </w:rPr>
+        <w:t>Tài khoản kết nối với database</w:t>
+      </w:r>
+      <w:r>
+        <w:rPr>
+          <w:rFonts w:ascii="Cascadia Mono" w:hAnsi="Cascadia Mono" w:cs="Cascadia Mono"/>
+          <w:kern w:val="0"/>
+          <w:sz w:val="19"/>
+          <w:szCs w:val="19"/>
+        </w:rPr>
+        <w:t>;</w:t>
+      </w:r>
+    </w:p>
+    <w:p>
+      <w:r>
+        <w:rPr>
+          <w:rFonts w:ascii="Cascadia Mono" w:hAnsi="Cascadia Mono" w:cs="Cascadia Mono"/>
+          <w:kern w:val="0"/>
+          <w:sz w:val="19"/>
+          <w:szCs w:val="19"/>
+        </w:rPr>
+        <w:t>password=</w:t>
+      </w:r>
+      <w:r>
+        <w:rPr>
+          <w:rFonts w:ascii="Cascadia Mono" w:hAnsi="Cascadia Mono" w:cs="Cascadia Mono"/>
+          <w:kern w:val="0"/>
+          <w:sz w:val="19"/>
+          <w:szCs w:val="19"/>
+        </w:rPr>
+        <w:t>Mật khẩu kết nối với database</w:t>
       </w:r>
     </w:p>
     <w:p>
@@ -425,8 +510,7 @@
           <w:sz w:val="19"/>
           <w:szCs w:val="19"/>
         </w:rPr>
-        <w:lastRenderedPageBreak/>
-        <w:t xml:space="preserve">  &lt;</w:t>
+        <w:t xml:space="preserve">   &lt;</w:t>
       </w:r>
       <w:r>
         <w:rPr>
@@ -640,7 +724,7 @@
           <w:szCs w:val="19"/>
           <w:highlight w:val="yellow"/>
         </w:rPr>
-        <w:t>123abc</w:t>
+        <w:t>ABCD123###</w:t>
       </w:r>
       <w:r>
         <w:rPr>
@@ -651,17 +735,17 @@
           <w:szCs w:val="19"/>
           <w:highlight w:val="yellow"/>
         </w:rPr>
-        <w:t>@2023#</w:t>
-      </w:r>
-      <w:r>
-        <w:rPr>
-          <w:rFonts w:ascii="Cascadia Mono" w:hAnsi="Cascadia Mono" w:cs="Cascadia Mono"/>
-          <w:color w:val="0000FF"/>
-          <w:kern w:val="0"/>
-          <w:sz w:val="19"/>
-          <w:szCs w:val="19"/>
-        </w:rPr>
-        <w:t>;encrypt=False;trustservercertificate=True;MultipleActiveResultSets=True;App=EntityFramework</w:t>
+        <w:t>;</w:t>
+      </w:r>
+      <w:r>
+        <w:rPr>
+          <w:rFonts w:ascii="Cascadia Mono" w:hAnsi="Cascadia Mono" w:cs="Cascadia Mono"/>
+          <w:color w:val="0000FF"/>
+          <w:kern w:val="0"/>
+          <w:sz w:val="19"/>
+          <w:szCs w:val="19"/>
+        </w:rPr>
+        <w:t>encrypt=False;trustservercertificate=True;MultipleActiveResultSets=True;App=EntityFramework</w:t>
       </w:r>
       <w:r>
         <w:rPr>
@@ -706,7 +790,7 @@
           <w:sz w:val="19"/>
           <w:szCs w:val="19"/>
         </w:rPr>
-        <w:t xml:space="preserve">    </w:t>
+        <w:t xml:space="preserve">     </w:t>
       </w:r>
       <w:r>
         <w:rPr>
@@ -778,7 +862,7 @@
           <w:sz w:val="19"/>
           <w:szCs w:val="19"/>
         </w:rPr>
-        <w:t>&lt;/</w:t>
+        <w:t xml:space="preserve"> &lt;/</w:t>
       </w:r>
       <w:r>
         <w:rPr>
@@ -801,6 +885,7 @@
         <w:t>&gt;</w:t>
       </w:r>
     </w:p>
+    <w:p/>
     <w:sectPr>
       <w:pgSz w:w="12240" w:h="15840"/>
       <w:pgMar w:top="1440" w:right="1440" w:bottom="1440" w:left="1440" w:header="720" w:footer="720" w:gutter="0"/>
@@ -1825,6 +1910,29 @@
       <w:spacing w:val="5"/>
     </w:rPr>
   </w:style>
+  <w:style w:type="character" w:styleId="Hyperlink">
+    <w:name w:val="Hyperlink"/>
+    <w:basedOn w:val="DefaultParagraphFont"/>
+    <w:uiPriority w:val="99"/>
+    <w:unhideWhenUsed/>
+    <w:rsid w:val="008C4F7B"/>
+    <w:rPr>
+      <w:color w:val="467886" w:themeColor="hyperlink"/>
+      <w:u w:val="single"/>
+    </w:rPr>
+  </w:style>
+  <w:style w:type="character" w:styleId="UnresolvedMention">
+    <w:name w:val="Unresolved Mention"/>
+    <w:basedOn w:val="DefaultParagraphFont"/>
+    <w:uiPriority w:val="99"/>
+    <w:semiHidden/>
+    <w:unhideWhenUsed/>
+    <w:rsid w:val="008C4F7B"/>
+    <w:rPr>
+      <w:color w:val="605E5C"/>
+      <w:shd w:val="clear" w:color="auto" w:fill="E1DFDD"/>
+    </w:rPr>
+  </w:style>
 </w:styles>
 </file>
 

</xml_diff>